<commit_message>
Ejercicio 4... sin terminar
</commit_message>
<xml_diff>
--- a/06-EjerciciosEventos/002 - Ejercicios Eventos.docx
+++ b/06-EjerciciosEventos/002 - Ejercicios Eventos.docx
@@ -629,77 +629,80 @@
           </wp:inline>
         </w:drawing>
       </w:r>
+    </w:p>
+    <w:p>
+      <w:pPr>
+        <w:ind w:left="360"/>
+      </w:pPr>
+    </w:p>
+    <w:p>
+      <w:pPr>
+        <w:ind w:left="360"/>
+      </w:pPr>
+      <w:r>
+        <w:t>Al cargarse el formulario el primer campo de texto (</w:t>
+      </w:r>
+      <w:r>
+        <w:t>Nombre</w:t>
+      </w:r>
+      <w:r>
+        <w:t xml:space="preserve">) debe tener el foco y debe establecerse el </w:t>
+      </w:r>
+      <w:r>
+        <w:rPr>
+          <w:b/>
+        </w:rPr>
+        <w:t>orden correcto de tabulación</w:t>
+      </w:r>
+      <w:r>
+        <w:t xml:space="preserve"> en todos los campos.</w:t>
+      </w:r>
+    </w:p>
+    <w:p>
+      <w:pPr>
+        <w:ind w:left="426"/>
+      </w:pPr>
+    </w:p>
+    <w:p>
+      <w:pPr>
+        <w:ind w:left="426"/>
+      </w:pPr>
+      <w:r>
+        <w:t xml:space="preserve">Cuando el usuario </w:t>
+      </w:r>
+      <w:r>
+        <w:t xml:space="preserve">quite el foco del campo de texto DNI hay que comprobar que valor introducido sean 8 números, en caso contrario se avisará mediante un </w:t>
+      </w:r>
+      <w:proofErr w:type="spellStart"/>
+      <w:r>
+        <w:t>alert</w:t>
+      </w:r>
+      <w:proofErr w:type="spellEnd"/>
+      <w:r>
+        <w:t xml:space="preserve"> y se </w:t>
+      </w:r>
+      <w:r>
+        <w:t>volverá</w:t>
+      </w:r>
+      <w:r>
+        <w:t xml:space="preserve"> el foco a este campo. Si todo es correcto se calculara </w:t>
+      </w:r>
+      <w:r>
+        <w:t>automáticamente</w:t>
+      </w:r>
+      <w:r>
+        <w:t xml:space="preserve"> la letra y se mostrará en el campo letra y se cambiara el color de fondo de est</w:t>
+      </w:r>
+      <w:r>
+        <w:t xml:space="preserve">e </w:t>
+      </w:r>
+      <w:r>
+        <w:t>campo (el usuario no puede</w:t>
+      </w:r>
       <w:bookmarkStart w:id="0" w:name="_GoBack"/>
       <w:bookmarkEnd w:id="0"/>
-    </w:p>
-    <w:p>
-      <w:pPr>
-        <w:ind w:left="360"/>
-      </w:pPr>
-    </w:p>
-    <w:p>
-      <w:pPr>
-        <w:ind w:left="360"/>
-      </w:pPr>
-      <w:r>
-        <w:t>Al cargarse el formulario el primer campo de texto (</w:t>
-      </w:r>
-      <w:r>
-        <w:t>Nombre</w:t>
-      </w:r>
-      <w:r>
-        <w:t xml:space="preserve">) debe tener el foco y debe establecerse el </w:t>
-      </w:r>
-      <w:r>
-        <w:rPr>
-          <w:b/>
-        </w:rPr>
-        <w:t>orden correcto de tabulación</w:t>
-      </w:r>
-      <w:r>
-        <w:t xml:space="preserve"> en todos los campos.</w:t>
-      </w:r>
-    </w:p>
-    <w:p>
-      <w:pPr>
-        <w:ind w:left="426"/>
-      </w:pPr>
-    </w:p>
-    <w:p>
-      <w:pPr>
-        <w:ind w:left="426"/>
-      </w:pPr>
-      <w:r>
-        <w:t xml:space="preserve">Cuando el usuario </w:t>
-      </w:r>
-      <w:r>
-        <w:t xml:space="preserve">quite el foco del campo de texto DNI hay que comprobar que valor introducido sean 8 números, en caso contrario se avisará mediante un </w:t>
-      </w:r>
-      <w:proofErr w:type="spellStart"/>
-      <w:r>
-        <w:t>alert</w:t>
-      </w:r>
-      <w:proofErr w:type="spellEnd"/>
-      <w:r>
-        <w:t xml:space="preserve"> y se </w:t>
-      </w:r>
-      <w:r>
-        <w:t>volverá</w:t>
-      </w:r>
-      <w:r>
-        <w:t xml:space="preserve"> el foco a este campo. Si todo es correcto se calculara </w:t>
-      </w:r>
-      <w:r>
-        <w:t>automáticamente</w:t>
-      </w:r>
-      <w:r>
-        <w:t xml:space="preserve"> la letra y se mostrará en el campo letra y se cambiara el color de fondo de est</w:t>
-      </w:r>
-      <w:r>
-        <w:t xml:space="preserve">e </w:t>
-      </w:r>
-      <w:r>
-        <w:t>campo (el usuario no puede introducir ni modificar el la letra)</w:t>
+      <w:r>
+        <w:t xml:space="preserve"> introducir ni modificar el la letra)</w:t>
       </w:r>
     </w:p>
     <w:p>
@@ -2893,6 +2896,30 @@
       <w:szCs w:val="22"/>
     </w:rPr>
   </w:style>
+  <w:style w:type="paragraph" w:styleId="Ttulo2">
+    <w:name w:val="heading 2"/>
+    <w:basedOn w:val="Normal"/>
+    <w:next w:val="Normal"/>
+    <w:link w:val="Ttulo2Car"/>
+    <w:uiPriority w:val="9"/>
+    <w:unhideWhenUsed/>
+    <w:qFormat/>
+    <w:rsid w:val="00E44C85"/>
+    <w:pPr>
+      <w:keepNext/>
+      <w:keepLines/>
+      <w:spacing w:before="200"/>
+      <w:outlineLvl w:val="1"/>
+    </w:pPr>
+    <w:rPr>
+      <w:rFonts w:asciiTheme="majorHAnsi" w:eastAsiaTheme="majorEastAsia" w:hAnsiTheme="majorHAnsi" w:cstheme="majorBidi"/>
+      <w:b/>
+      <w:bCs/>
+      <w:color w:val="5B9BD5" w:themeColor="accent1"/>
+      <w:sz w:val="26"/>
+      <w:szCs w:val="26"/>
+    </w:rPr>
+  </w:style>
   <w:style w:type="character" w:default="1" w:styleId="Fuentedeprrafopredeter">
     <w:name w:val="Default Paragraph Font"/>
     <w:uiPriority w:val="1"/>
@@ -3032,6 +3059,21 @@
       <w:rFonts w:ascii="Tahoma" w:eastAsiaTheme="minorEastAsia" w:hAnsi="Tahoma" w:cs="Tahoma"/>
       <w:sz w:val="16"/>
       <w:szCs w:val="16"/>
+    </w:rPr>
+  </w:style>
+  <w:style w:type="character" w:customStyle="1" w:styleId="Ttulo2Car">
+    <w:name w:val="Título 2 Car"/>
+    <w:basedOn w:val="Fuentedeprrafopredeter"/>
+    <w:link w:val="Ttulo2"/>
+    <w:uiPriority w:val="9"/>
+    <w:rsid w:val="00E44C85"/>
+    <w:rPr>
+      <w:rFonts w:asciiTheme="majorHAnsi" w:eastAsiaTheme="majorEastAsia" w:hAnsiTheme="majorHAnsi" w:cstheme="majorBidi"/>
+      <w:b/>
+      <w:bCs/>
+      <w:color w:val="5B9BD5" w:themeColor="accent1"/>
+      <w:sz w:val="26"/>
+      <w:szCs w:val="26"/>
     </w:rPr>
   </w:style>
 </w:styles>
@@ -3482,7 +3524,7 @@
   <a:extraClrSchemeLst/>
   <a:extLst>
     <a:ext uri="{05A4C25C-085E-4340-85A3-A5531E510DB2}">
-      <thm15:themeFamily xmlns:thm15="http://schemas.microsoft.com/office/thememl/2012/main" xmlns="" name="Office Theme" id="{62F939B6-93AF-4DB8-9C6B-D6C7DFDC589F}" vid="{4A3C46E8-61CC-4603-A589-7422A47A8E4A}"/>
+      <thm15:themeFamily xmlns="" xmlns:thm15="http://schemas.microsoft.com/office/thememl/2012/main" name="Office Theme" id="{62F939B6-93AF-4DB8-9C6B-D6C7DFDC589F}" vid="{4A3C46E8-61CC-4603-A589-7422A47A8E4A}"/>
     </a:ext>
   </a:extLst>
 </a:theme>

</xml_diff>